<commit_message>
This is the second upload of a binary MS Word doc
This second upload contains the following changes:
Added Text:
"I HAVE CHANGED THE FILE!!"
</commit_message>
<xml_diff>
--- a/Git Testing.docx
+++ b/Git Testing.docx
@@ -4,15 +4,12 @@
   <w:body>
     <w:p>
       <w:r>
-        <w:t xml:space="preserve">This is my test of a binary file being tracked in a </w:t>
+        <w:t>This is my test of a binary file being tracked in a Git repository.</w:t>
       </w:r>
-      <w:proofErr w:type="spellStart"/>
+    </w:p>
+    <w:p>
       <w:r>
-        <w:t>Git</w:t>
-      </w:r>
-      <w:proofErr w:type="spellEnd"/>
-      <w:r>
-        <w:t xml:space="preserve"> repository.</w:t>
+        <w:t>I HAVE CHANGED THE FILE!!</w:t>
       </w:r>
       <w:bookmarkStart w:id="0" w:name="_GoBack"/>
       <w:bookmarkEnd w:id="0"/>

</xml_diff>